<commit_message>
Integracion de mis Pedidos y de el maestro-detalle en Pedidos de el rol Admin
</commit_message>
<xml_diff>
--- a/2do año/INGLES/JOB INTERVIEW.docx
+++ b/2do año/INGLES/JOB INTERVIEW.docx
@@ -10,6 +10,7 @@
           <w:bCs/>
           <w:sz w:val="28"/>
           <w:szCs w:val="28"/>
+          <w:lang w:val="en-GB"/>
         </w:rPr>
       </w:pPr>
       <w:r>
@@ -18,12 +19,25 @@
           <w:bCs/>
           <w:sz w:val="28"/>
           <w:szCs w:val="28"/>
+          <w:lang w:val="en-GB"/>
         </w:rPr>
         <w:t>JOB INTERVIEW</w:t>
       </w:r>
     </w:p>
     <w:p>
-      <w:r>
+      <w:pPr>
+        <w:rPr>
+          <w:b/>
+          <w:bCs/>
+          <w:lang w:val="en-GB"/>
+        </w:rPr>
+      </w:pPr>
+      <w:r>
+        <w:rPr>
+          <w:b/>
+          <w:bCs/>
+          <w:lang w:val="en-GB"/>
+        </w:rPr>
         <w:t>TELL ME ABOUT YOURSELF</w:t>
       </w:r>
     </w:p>
@@ -67,11 +81,15 @@
     <w:p>
       <w:pPr>
         <w:rPr>
-          <w:lang w:val="en-GB"/>
-        </w:rPr>
-      </w:pPr>
-      <w:r>
-        <w:rPr>
+          <w:b/>
+          <w:bCs/>
+          <w:lang w:val="en-GB"/>
+        </w:rPr>
+      </w:pPr>
+      <w:r>
+        <w:rPr>
+          <w:b/>
+          <w:bCs/>
           <w:lang w:val="en-GB"/>
         </w:rPr>
         <w:t>WHAT DO YOU CONSIDER YOUR MOST SIGNIFICANT STRENGTHS?</w:t>
@@ -107,11 +125,15 @@
     <w:p>
       <w:pPr>
         <w:rPr>
-          <w:lang w:val="en-GB"/>
-        </w:rPr>
-      </w:pPr>
-      <w:r>
-        <w:rPr>
+          <w:b/>
+          <w:bCs/>
+          <w:lang w:val="en-GB"/>
+        </w:rPr>
+      </w:pPr>
+      <w:r>
+        <w:rPr>
+          <w:b/>
+          <w:bCs/>
           <w:lang w:val="en-GB"/>
         </w:rPr>
         <w:t>HOW DO YOU GET ALONG WITH DIFFERENT TYPES OF PEOPLE?</w:t>
@@ -135,14 +157,12 @@
         </w:rPr>
         <w:tab/>
       </w:r>
-      <w:proofErr w:type="gramStart"/>
-      <w:r>
-        <w:rPr>
-          <w:lang w:val="en-GB"/>
-        </w:rPr>
-        <w:t>team</w:t>
-      </w:r>
-      <w:proofErr w:type="gramEnd"/>
+      <w:r>
+        <w:rPr>
+          <w:lang w:val="en-GB"/>
+        </w:rPr>
+        <w:t>team,</w:t>
+      </w:r>
       <w:r>
         <w:rPr>
           <w:lang w:val="en-GB"/>
@@ -156,8 +176,19 @@
           <w:lang w:val="en-GB"/>
         </w:rPr>
       </w:pPr>
-      <w:r>
-        <w:rPr>
+    </w:p>
+    <w:p>
+      <w:pPr>
+        <w:rPr>
+          <w:b/>
+          <w:bCs/>
+          <w:lang w:val="en-GB"/>
+        </w:rPr>
+      </w:pPr>
+      <w:r>
+        <w:rPr>
+          <w:b/>
+          <w:bCs/>
           <w:lang w:val="en-GB"/>
         </w:rPr>
         <w:t>OTHER QUESTIONS</w:t>
@@ -188,6 +219,20 @@
           <w:lang w:val="en-GB"/>
         </w:rPr>
       </w:pPr>
+      <w:r>
+        <w:rPr>
+          <w:lang w:val="en-GB"/>
+        </w:rPr>
+        <w:t>In that restaurant I learned a lot, but a colleague of mine decided to open another restaurant and as the summer season was coming to an end, I decided to try a place with a friendlier atmosphere.</w:t>
+      </w:r>
+    </w:p>
+    <w:p>
+      <w:pPr>
+        <w:pStyle w:val="Prrafodelista"/>
+        <w:rPr>
+          <w:lang w:val="en-GB"/>
+        </w:rPr>
+      </w:pPr>
     </w:p>
     <w:p>
       <w:pPr>
@@ -214,6 +259,32 @@
           <w:lang w:val="en-GB"/>
         </w:rPr>
       </w:pPr>
+      <w:r>
+        <w:rPr>
+          <w:lang w:val="en-GB"/>
+        </w:rPr>
+        <w:t>*</w:t>
+      </w:r>
+      <w:r>
+        <w:rPr>
+          <w:lang w:val="en-GB"/>
+        </w:rPr>
+        <w:t xml:space="preserve">I have seen that company works with banks and your environment is very pleasant and flexible. I´m also interested in the technologies company uses to improve my professional </w:t>
+      </w:r>
+      <w:proofErr w:type="gramStart"/>
+      <w:r>
+        <w:rPr>
+          <w:lang w:val="en-GB"/>
+        </w:rPr>
+        <w:t>profile.</w:t>
+      </w:r>
+      <w:r>
+        <w:rPr>
+          <w:lang w:val="en-GB"/>
+        </w:rPr>
+        <w:t>*</w:t>
+      </w:r>
+      <w:proofErr w:type="gramEnd"/>
     </w:p>
     <w:p>
       <w:pPr>
@@ -248,6 +319,20 @@
           <w:lang w:val="en-GB"/>
         </w:rPr>
       </w:pPr>
+      <w:r>
+        <w:rPr>
+          <w:lang w:val="en-GB"/>
+        </w:rPr>
+        <w:t>I love communicating and attending with different types of customers. I am interested in dealing with people and knowing how to act. We worked a lot under stress, which I liked a lot.</w:t>
+      </w:r>
+    </w:p>
+    <w:p>
+      <w:pPr>
+        <w:pStyle w:val="Prrafodelista"/>
+        <w:rPr>
+          <w:lang w:val="en-GB"/>
+        </w:rPr>
+      </w:pPr>
     </w:p>
     <w:p>
       <w:pPr>
@@ -274,6 +359,40 @@
           <w:lang w:val="en-GB"/>
         </w:rPr>
       </w:pPr>
+      <w:r>
+        <w:rPr>
+          <w:lang w:val="en-GB"/>
+        </w:rPr>
+        <w:t xml:space="preserve">I would like to have professional stability, but I’m a very non-conformist person. That means I always want to learn and improve </w:t>
+      </w:r>
+      <w:proofErr w:type="spellStart"/>
+      <w:r>
+        <w:rPr>
+          <w:lang w:val="en-GB"/>
+        </w:rPr>
+        <w:t>my self</w:t>
+      </w:r>
+      <w:proofErr w:type="spellEnd"/>
+      <w:r>
+        <w:rPr>
+          <w:lang w:val="en-GB"/>
+        </w:rPr>
+        <w:t xml:space="preserve">. </w:t>
+      </w:r>
+    </w:p>
+    <w:p>
+      <w:pPr>
+        <w:pStyle w:val="Prrafodelista"/>
+        <w:rPr>
+          <w:lang w:val="en-GB"/>
+        </w:rPr>
+      </w:pPr>
+      <w:r>
+        <w:rPr>
+          <w:lang w:val="en-GB"/>
+        </w:rPr>
+        <w:t>Maybe I will see myself working on big projects instead of coding.</w:t>
+      </w:r>
     </w:p>
     <w:p>
       <w:pPr>
@@ -298,7 +417,28 @@
         <w:rPr>
           <w:lang w:val="en-GB"/>
         </w:rPr>
+        <w:lastRenderedPageBreak/>
         <w:t>Can you work under pressure?</w:t>
+      </w:r>
+    </w:p>
+    <w:p>
+      <w:pPr>
+        <w:pStyle w:val="Prrafodelista"/>
+        <w:rPr>
+          <w:lang w:val="en-GB"/>
+        </w:rPr>
+      </w:pPr>
+      <w:r>
+        <w:rPr>
+          <w:lang w:val="en-GB"/>
+        </w:rPr>
+        <w:t>Yes, of course. I have spent hours working under pressure. I like to be able to handle</w:t>
+      </w:r>
+      <w:r>
+        <w:rPr>
+          <w:lang w:val="en-GB"/>
+        </w:rPr>
+        <w:t xml:space="preserve"> stress, stay calm and be organised.</w:t>
       </w:r>
     </w:p>
     <w:p>
@@ -334,6 +474,26 @@
           <w:lang w:val="en-GB"/>
         </w:rPr>
       </w:pPr>
+      <w:r>
+        <w:rPr>
+          <w:lang w:val="en-GB"/>
+        </w:rPr>
+        <w:t xml:space="preserve">Because company has a professional philosophy that I </w:t>
+      </w:r>
+      <w:proofErr w:type="gramStart"/>
+      <w:r>
+        <w:rPr>
+          <w:lang w:val="en-GB"/>
+        </w:rPr>
+        <w:t>like</w:t>
+      </w:r>
+      <w:proofErr w:type="gramEnd"/>
+      <w:r>
+        <w:rPr>
+          <w:lang w:val="en-GB"/>
+        </w:rPr>
+        <w:t xml:space="preserve"> and I think I can grow in the company. Also, company has a lot of trainings that I can learn.</w:t>
+      </w:r>
     </w:p>
     <w:p>
       <w:pPr>
@@ -368,6 +528,56 @@
           <w:lang w:val="en-GB"/>
         </w:rPr>
       </w:pPr>
+      <w:proofErr w:type="gramStart"/>
+      <w:r>
+        <w:rPr>
+          <w:lang w:val="en-GB"/>
+        </w:rPr>
+        <w:t>First of all</w:t>
+      </w:r>
+      <w:proofErr w:type="gramEnd"/>
+      <w:r>
+        <w:rPr>
+          <w:lang w:val="en-GB"/>
+        </w:rPr>
+        <w:t xml:space="preserve">, I’m young and ambitious. Usually, people prefer </w:t>
+      </w:r>
+      <w:proofErr w:type="gramStart"/>
+      <w:r>
+        <w:rPr>
+          <w:lang w:val="en-GB"/>
+        </w:rPr>
+        <w:t>comfort</w:t>
+      </w:r>
+      <w:proofErr w:type="gramEnd"/>
+      <w:r>
+        <w:rPr>
+          <w:lang w:val="en-GB"/>
+        </w:rPr>
+        <w:t xml:space="preserve"> but I like to much learn and improve myself.</w:t>
+      </w:r>
+    </w:p>
+    <w:p>
+      <w:pPr>
+        <w:pStyle w:val="Prrafodelista"/>
+        <w:rPr>
+          <w:lang w:val="en-GB"/>
+        </w:rPr>
+      </w:pPr>
+      <w:r>
+        <w:rPr>
+          <w:lang w:val="en-GB"/>
+        </w:rPr>
+        <w:t>Secondly, my hard skills are improving but I have many soft skills such as communication, teamwork and proactivity.</w:t>
+      </w:r>
+    </w:p>
+    <w:p>
+      <w:pPr>
+        <w:pStyle w:val="Prrafodelista"/>
+        <w:rPr>
+          <w:lang w:val="en-GB"/>
+        </w:rPr>
+      </w:pPr>
     </w:p>
     <w:p>
       <w:pPr>
@@ -398,134 +608,21 @@
         <w:rPr>
           <w:lang w:val="en-GB"/>
         </w:rPr>
+        <w:t>My choices</w:t>
+      </w:r>
+    </w:p>
+    <w:p>
+      <w:pPr>
+        <w:pStyle w:val="Prrafodelista"/>
+        <w:rPr>
+          <w:lang w:val="en-GB"/>
+        </w:rPr>
+      </w:pPr>
+      <w:r>
+        <w:rPr>
+          <w:lang w:val="en-GB"/>
+        </w:rPr>
         <w:t xml:space="preserve">• What company do you represent? </w:t>
-      </w:r>
-    </w:p>
-    <w:p>
-      <w:pPr>
-        <w:pStyle w:val="Prrafodelista"/>
-        <w:rPr>
-          <w:lang w:val="en-GB"/>
-        </w:rPr>
-      </w:pPr>
-      <w:r>
-        <w:rPr>
-          <w:lang w:val="en-GB"/>
-        </w:rPr>
-        <w:t xml:space="preserve">• Where is it located? </w:t>
-      </w:r>
-    </w:p>
-    <w:p>
-      <w:pPr>
-        <w:pStyle w:val="Prrafodelista"/>
-        <w:rPr>
-          <w:lang w:val="en-GB"/>
-        </w:rPr>
-      </w:pPr>
-      <w:r>
-        <w:rPr>
-          <w:lang w:val="en-GB"/>
-        </w:rPr>
-        <w:t xml:space="preserve">• What kind of job do you offer? </w:t>
-      </w:r>
-    </w:p>
-    <w:p>
-      <w:pPr>
-        <w:pStyle w:val="Prrafodelista"/>
-        <w:rPr>
-          <w:lang w:val="en-GB"/>
-        </w:rPr>
-      </w:pPr>
-      <w:r>
-        <w:rPr>
-          <w:lang w:val="en-GB"/>
-        </w:rPr>
-        <w:t xml:space="preserve">• What are the working hours /business hours /working times? </w:t>
-      </w:r>
-    </w:p>
-    <w:p>
-      <w:pPr>
-        <w:pStyle w:val="Prrafodelista"/>
-        <w:rPr>
-          <w:lang w:val="en-GB"/>
-        </w:rPr>
-      </w:pPr>
-      <w:r>
-        <w:rPr>
-          <w:lang w:val="en-GB"/>
-        </w:rPr>
-        <w:lastRenderedPageBreak/>
-        <w:t xml:space="preserve">• Which is the work time /job schedule? </w:t>
-      </w:r>
-    </w:p>
-    <w:p>
-      <w:pPr>
-        <w:pStyle w:val="Prrafodelista"/>
-        <w:rPr>
-          <w:lang w:val="en-GB"/>
-        </w:rPr>
-      </w:pPr>
-      <w:r>
-        <w:rPr>
-          <w:lang w:val="en-GB"/>
-        </w:rPr>
-        <w:t xml:space="preserve">• How much does the job pay? </w:t>
-      </w:r>
-    </w:p>
-    <w:p>
-      <w:pPr>
-        <w:pStyle w:val="Prrafodelista"/>
-        <w:rPr>
-          <w:lang w:val="en-GB"/>
-        </w:rPr>
-      </w:pPr>
-      <w:r>
-        <w:rPr>
-          <w:lang w:val="en-GB"/>
-        </w:rPr>
-        <w:t xml:space="preserve">• How much is the starting salary? </w:t>
-      </w:r>
-    </w:p>
-    <w:p>
-      <w:pPr>
-        <w:pStyle w:val="Prrafodelista"/>
-        <w:rPr>
-          <w:lang w:val="en-GB"/>
-        </w:rPr>
-      </w:pPr>
-      <w:r>
-        <w:rPr>
-          <w:lang w:val="en-GB"/>
-        </w:rPr>
-        <w:t xml:space="preserve">• What about holiday time? </w:t>
-      </w:r>
-    </w:p>
-    <w:p>
-      <w:pPr>
-        <w:pStyle w:val="Prrafodelista"/>
-        <w:rPr>
-          <w:lang w:val="en-GB"/>
-        </w:rPr>
-      </w:pPr>
-      <w:r>
-        <w:rPr>
-          <w:lang w:val="en-GB"/>
-        </w:rPr>
-        <w:t xml:space="preserve">• Do you offer any benefits? </w:t>
-      </w:r>
-    </w:p>
-    <w:p>
-      <w:pPr>
-        <w:pStyle w:val="Prrafodelista"/>
-        <w:rPr>
-          <w:lang w:val="en-GB"/>
-        </w:rPr>
-      </w:pPr>
-      <w:r>
-        <w:rPr>
-          <w:lang w:val="en-GB"/>
-        </w:rPr>
-        <w:t xml:space="preserve">• Is there any chance for a promotion or raise? </w:t>
       </w:r>
     </w:p>
     <w:p>
@@ -1260,6 +1357,7 @@
   <w:style w:type="character" w:default="1" w:styleId="Fuentedeprrafopredeter">
     <w:name w:val="Default Paragraph Font"/>
     <w:uiPriority w:val="1"/>
+    <w:semiHidden/>
     <w:unhideWhenUsed/>
   </w:style>
   <w:style w:type="table" w:default="1" w:styleId="Tablanormal">

</xml_diff>